<commit_message>
push module 4 & assignments
</commit_message>
<xml_diff>
--- a/module-3/EHinz Module 3.1 DB CSD325.docx
+++ b/module-3/EHinz Module 3.1 DB CSD325.docx
@@ -908,6 +908,147 @@
           <w:rFonts w:ascii="Arial" w:hAnsi="Arial" w:cs="Arial"/>
         </w:rPr>
       </w:pPr>
+      <w:r>
+        <w:rPr>
+          <w:rFonts w:ascii="Arial" w:hAnsi="Arial" w:cs="Arial"/>
+        </w:rPr>
+        <w:t xml:space="preserve">Arely, you did a nice job on your post this week! It was interesting reading how you plan to implement this in the future and how it stuck out to you since it already has elements you enjoy doing! You are correct that prototyping saves </w:t>
+      </w:r>
+      <w:proofErr w:type="gramStart"/>
+      <w:r>
+        <w:rPr>
+          <w:rFonts w:ascii="Arial" w:hAnsi="Arial" w:cs="Arial"/>
+        </w:rPr>
+        <w:t>companies</w:t>
+      </w:r>
+      <w:proofErr w:type="gramEnd"/>
+      <w:r>
+        <w:rPr>
+          <w:rFonts w:ascii="Arial" w:hAnsi="Arial" w:cs="Arial"/>
+        </w:rPr>
+        <w:t xml:space="preserve"> money. I could see people worried that it is a waste of time, but having a battle plan before executing a project can be essential to its success. Sometimes, a good prototype is all you need to win over a client! Developing a program can be time-consuming, especially if it does not meet stakeholder expectations. Taking the time to create a prototype can save time if the client is unhappy from the start. </w:t>
+      </w:r>
+    </w:p>
+    <w:p>
+      <w:pPr>
+        <w:rPr>
+          <w:rFonts w:ascii="Arial" w:hAnsi="Arial" w:cs="Arial"/>
+        </w:rPr>
+      </w:pPr>
+    </w:p>
+    <w:p>
+      <w:pPr>
+        <w:rPr>
+          <w:rFonts w:ascii="Arial" w:hAnsi="Arial" w:cs="Arial"/>
+        </w:rPr>
+      </w:pPr>
+      <w:r>
+        <w:rPr>
+          <w:rFonts w:ascii="Arial" w:hAnsi="Arial" w:cs="Arial"/>
+        </w:rPr>
+        <w:t xml:space="preserve">Adrian, I really liked reading more about your personal experience and how it related to your chosen topic! I cannot agree with you enough about the importance of prototyping. Diving right into a project can lead to many mistakes, causing frustration for the developer and potentially other vital stakeholders. It can help to counter some of the issues that might occur when first releasing the project for testing since obstacles are carefully thought out. Of course, even with a prototype, errors, and issues that need to be addressed are likely to be encountered, but having a plan can make this less overwhelming. </w:t>
+      </w:r>
+    </w:p>
+    <w:p>
+      <w:pPr>
+        <w:rPr>
+          <w:rFonts w:ascii="Arial" w:hAnsi="Arial" w:cs="Arial"/>
+        </w:rPr>
+      </w:pPr>
+    </w:p>
+    <w:p>
+      <w:pPr>
+        <w:rPr>
+          <w:rFonts w:ascii="Arial" w:hAnsi="Arial" w:cs="Arial"/>
+        </w:rPr>
+      </w:pPr>
+      <w:r>
+        <w:rPr>
+          <w:rFonts w:ascii="Arial" w:hAnsi="Arial" w:cs="Arial"/>
+        </w:rPr>
+        <w:t xml:space="preserve">John, </w:t>
+      </w:r>
+      <w:r>
+        <w:rPr>
+          <w:rFonts w:ascii="Arial" w:hAnsi="Arial" w:cs="Arial"/>
+        </w:rPr>
+        <w:t xml:space="preserve">you did a fantastic job on your post! Working in customer service and for a roofing company, I often see how customers can get upset if a project takes longer than estimated. This is the same for customers expecting scheduling calls and communication. When you are open about how long it will take or even overestimate, it </w:t>
+      </w:r>
+      <w:r>
+        <w:rPr>
+          <w:rFonts w:ascii="Arial" w:hAnsi="Arial" w:cs="Arial"/>
+        </w:rPr>
+        <w:lastRenderedPageBreak/>
+        <w:t xml:space="preserve">helps to avoid upset customers. </w:t>
+      </w:r>
+      <w:r>
+        <w:rPr>
+          <w:rFonts w:ascii="Arial" w:hAnsi="Arial" w:cs="Arial"/>
+        </w:rPr>
+        <w:t xml:space="preserve">Even for my coursework, resources, and </w:t>
+      </w:r>
+      <w:r>
+        <w:rPr>
+          <w:rFonts w:ascii="Arial" w:hAnsi="Arial" w:cs="Arial"/>
+        </w:rPr>
+        <w:t>work tasks, I often estimat</w:t>
+      </w:r>
+      <w:r>
+        <w:rPr>
+          <w:rFonts w:ascii="Arial" w:hAnsi="Arial" w:cs="Arial"/>
+        </w:rPr>
+        <w:t xml:space="preserve">e how long everything will take me. Similar to what we </w:t>
+      </w:r>
+      <w:proofErr w:type="gramStart"/>
+      <w:r>
+        <w:rPr>
+          <w:rFonts w:ascii="Arial" w:hAnsi="Arial" w:cs="Arial"/>
+        </w:rPr>
+        <w:t>read,</w:t>
+      </w:r>
+      <w:proofErr w:type="gramEnd"/>
+      <w:r>
+        <w:rPr>
+          <w:rFonts w:ascii="Arial" w:hAnsi="Arial" w:cs="Arial"/>
+        </w:rPr>
+        <w:t xml:space="preserve"> overestimating is the best choice to help avoid eas</w:t>
+      </w:r>
+      <w:r>
+        <w:rPr>
+          <w:rFonts w:ascii="Arial" w:hAnsi="Arial" w:cs="Arial"/>
+        </w:rPr>
+        <w:t>ing</w:t>
+      </w:r>
+      <w:r>
+        <w:rPr>
+          <w:rFonts w:ascii="Arial" w:hAnsi="Arial" w:cs="Arial"/>
+        </w:rPr>
+        <w:t xml:space="preserve"> expectations. Just like with customers, </w:t>
+      </w:r>
+      <w:r>
+        <w:rPr>
+          <w:rFonts w:ascii="Arial" w:hAnsi="Arial" w:cs="Arial"/>
+        </w:rPr>
+        <w:t xml:space="preserve">it yields more positive results </w:t>
+      </w:r>
+      <w:r>
+        <w:rPr>
+          <w:rFonts w:ascii="Arial" w:hAnsi="Arial" w:cs="Arial"/>
+        </w:rPr>
+        <w:t xml:space="preserve">when you </w:t>
+      </w:r>
+      <w:r>
+        <w:rPr>
+          <w:rFonts w:ascii="Arial" w:hAnsi="Arial" w:cs="Arial"/>
+        </w:rPr>
+        <w:t>can</w:t>
+      </w:r>
+      <w:r>
+        <w:rPr>
+          <w:rFonts w:ascii="Arial" w:hAnsi="Arial" w:cs="Arial"/>
+        </w:rPr>
+        <w:t xml:space="preserve"> accomplish a task faster than you estimated. </w:t>
+      </w:r>
     </w:p>
     <w:sectPr>
       <w:pgSz w:w="12240" w:h="15840"/>
@@ -1757,6 +1898,7 @@
   <w:style w:type="character" w:default="1" w:styleId="DefaultParagraphFont">
     <w:name w:val="Default Paragraph Font"/>
     <w:uiPriority w:val="1"/>
+    <w:semiHidden/>
     <w:unhideWhenUsed/>
   </w:style>
   <w:style w:type="table" w:default="1" w:styleId="TableNormal">

</xml_diff>